<commit_message>
Add 2 features to Wet1.docx
</commit_message>
<xml_diff>
--- a/Wet1.docx
+++ b/Wet1.docx
@@ -549,6 +549,86 @@
     </w:p>
     <w:p>
       <w:pPr>
+        <w:pStyle w:val="ListParagraph"/>
+        <w:numPr>
+          <w:ilvl w:val="0"/>
+          <w:numId w:val="1"/>
+        </w:numPr>
+        <w:bidi/>
+        <w:rPr>
+          <w:rFonts w:hint="cs"/>
+        </w:rPr>
+      </w:pPr>
+      <w:r>
+        <w:rPr>
+          <w:rFonts w:hint="cs"/>
+          <w:rtl/>
+        </w:rPr>
+        <w:t xml:space="preserve">האם המילה היא מילה נדירה (כלומר </w:t>
+      </w:r>
+      <w:r>
+        <w:rPr>
+          <w:rtl/>
+        </w:rPr>
+        <w:t>–</w:t>
+      </w:r>
+      <w:r>
+        <w:rPr>
+          <w:rFonts w:hint="cs"/>
+          <w:rtl/>
+        </w:rPr>
+        <w:t xml:space="preserve"> האם המילה הופיעה פחות מ-</w:t>
+      </w:r>
+      <w:r>
+        <w:t>t</w:t>
+      </w:r>
+      <w:r>
+        <w:rPr>
+          <w:rFonts w:hint="cs"/>
+          <w:rtl/>
+        </w:rPr>
+        <w:t xml:space="preserve"> פעמים ב-</w:t>
+      </w:r>
+      <w:r>
+        <w:t>training</w:t>
+      </w:r>
+      <w:r>
+        <w:rPr>
+          <w:rFonts w:hint="cs"/>
+          <w:rtl/>
+        </w:rPr>
+        <w:t>). ה-</w:t>
+      </w:r>
+      <w:r>
+        <w:t>t</w:t>
+      </w:r>
+      <w:r>
+        <w:rPr>
+          <w:rFonts w:hint="cs"/>
+          <w:rtl/>
+        </w:rPr>
+        <w:t xml:space="preserve"> שבחרנו הוא 1.</w:t>
+      </w:r>
+    </w:p>
+    <w:p>
+      <w:pPr>
+        <w:pStyle w:val="ListParagraph"/>
+        <w:numPr>
+          <w:ilvl w:val="0"/>
+          <w:numId w:val="1"/>
+        </w:numPr>
+        <w:bidi/>
+      </w:pPr>
+      <w:r>
+        <w:rPr>
+          <w:rFonts w:hint="cs"/>
+          <w:rtl/>
+        </w:rPr>
+        <w:t>מהי המילה שמופיעה לאחר המילה הבאה</w:t>
+      </w:r>
+    </w:p>
+    <w:p>
+      <w:pPr>
         <w:bidi/>
       </w:pPr>
     </w:p>
@@ -603,7 +683,6 @@
       <w:pPr>
         <w:bidi/>
         <w:rPr>
-          <w:rFonts w:hint="cs"/>
           <w:u w:val="single"/>
           <w:rtl/>
         </w:rPr>
@@ -620,7 +699,108 @@
     <w:p>
       <w:pPr>
         <w:bidi/>
-      </w:pPr>
+        <w:rPr>
+          <w:rFonts w:hint="cs"/>
+          <w:rtl/>
+        </w:rPr>
+      </w:pPr>
+    </w:p>
+    <w:p>
+      <w:pPr>
+        <w:bidi/>
+        <w:rPr>
+          <w:u w:val="single"/>
+          <w:rtl/>
+        </w:rPr>
+      </w:pPr>
+      <w:r>
+        <w:rPr>
+          <w:rFonts w:hint="cs"/>
+          <w:u w:val="single"/>
+          <w:rtl/>
+        </w:rPr>
+        <w:t>תחרות:</w:t>
+      </w:r>
+    </w:p>
+    <w:p>
+      <w:pPr>
+        <w:bidi/>
+        <w:rPr>
+          <w:rtl/>
+        </w:rPr>
+      </w:pPr>
+    </w:p>
+    <w:p>
+      <w:pPr>
+        <w:bidi/>
+        <w:rPr>
+          <w:u w:val="single"/>
+          <w:rtl/>
+        </w:rPr>
+      </w:pPr>
+      <w:r>
+        <w:rPr>
+          <w:rFonts w:hint="cs"/>
+          <w:u w:val="single"/>
+          <w:rtl/>
+        </w:rPr>
+        <w:t>חלוקת תפקידים:</w:t>
+      </w:r>
+    </w:p>
+    <w:p>
+      <w:pPr>
+        <w:bidi/>
+        <w:rPr>
+          <w:rtl/>
+        </w:rPr>
+      </w:pPr>
+      <w:r>
+        <w:rPr>
+          <w:rFonts w:hint="cs"/>
+          <w:rtl/>
+        </w:rPr>
+        <w:lastRenderedPageBreak/>
+        <w:t xml:space="preserve">איתי </w:t>
+      </w:r>
+      <w:r>
+        <w:rPr>
+          <w:rtl/>
+        </w:rPr>
+        <w:t>–</w:t>
+      </w:r>
+      <w:r>
+        <w:rPr>
+          <w:rFonts w:hint="cs"/>
+          <w:rtl/>
+        </w:rPr>
+        <w:t xml:space="preserve"> מימוש אלגוריתם </w:t>
+      </w:r>
+      <w:proofErr w:type="spellStart"/>
+      <w:r>
+        <w:rPr>
+          <w:rFonts w:hint="cs"/>
+          <w:rtl/>
+        </w:rPr>
+        <w:t>ויטרבי</w:t>
+      </w:r>
+      <w:proofErr w:type="spellEnd"/>
+      <w:r>
+        <w:rPr>
+          <w:rFonts w:hint="cs"/>
+          <w:rtl/>
+        </w:rPr>
+        <w:t>, הכולל הסקה, אחוז דיוק ושמירת ה-</w:t>
+      </w:r>
+      <w:r>
+        <w:t>Confusion Matrix</w:t>
+      </w:r>
+      <w:r>
+        <w:rPr>
+          <w:rFonts w:hint="cs"/>
+          <w:rtl/>
+        </w:rPr>
+        <w:t>.</w:t>
+      </w:r>
       <w:bookmarkStart w:id="0" w:name="_GoBack"/>
       <w:bookmarkEnd w:id="0"/>
     </w:p>
@@ -628,104 +808,6 @@
       <w:pPr>
         <w:bidi/>
         <w:rPr>
-          <w:u w:val="single"/>
-          <w:rtl/>
-        </w:rPr>
-      </w:pPr>
-      <w:r>
-        <w:rPr>
-          <w:rFonts w:hint="cs"/>
-          <w:u w:val="single"/>
-          <w:rtl/>
-        </w:rPr>
-        <w:t>תחרות:</w:t>
-      </w:r>
-    </w:p>
-    <w:p>
-      <w:pPr>
-        <w:bidi/>
-        <w:rPr>
-          <w:rtl/>
-        </w:rPr>
-      </w:pPr>
-    </w:p>
-    <w:p>
-      <w:pPr>
-        <w:bidi/>
-        <w:rPr>
-          <w:u w:val="single"/>
-          <w:rtl/>
-        </w:rPr>
-      </w:pPr>
-      <w:r>
-        <w:rPr>
-          <w:rFonts w:hint="cs"/>
-          <w:u w:val="single"/>
-          <w:rtl/>
-        </w:rPr>
-        <w:t>חלוקת תפקידים:</w:t>
-      </w:r>
-    </w:p>
-    <w:p>
-      <w:pPr>
-        <w:bidi/>
-        <w:rPr>
-          <w:rFonts w:hint="cs"/>
-          <w:rtl/>
-        </w:rPr>
-      </w:pPr>
-      <w:r>
-        <w:rPr>
-          <w:rFonts w:hint="cs"/>
-          <w:rtl/>
-        </w:rPr>
-        <w:t xml:space="preserve">איתי </w:t>
-      </w:r>
-      <w:r>
-        <w:rPr>
-          <w:rtl/>
-        </w:rPr>
-        <w:t>–</w:t>
-      </w:r>
-      <w:r>
-        <w:rPr>
-          <w:rFonts w:hint="cs"/>
-          <w:rtl/>
-        </w:rPr>
-        <w:t xml:space="preserve"> מימוש אלגוריתם </w:t>
-      </w:r>
-      <w:proofErr w:type="spellStart"/>
-      <w:r>
-        <w:rPr>
-          <w:rFonts w:hint="cs"/>
-          <w:rtl/>
-        </w:rPr>
-        <w:t>ויטרבי</w:t>
-      </w:r>
-      <w:proofErr w:type="spellEnd"/>
-      <w:r>
-        <w:rPr>
-          <w:rFonts w:hint="cs"/>
-          <w:rtl/>
-        </w:rPr>
-        <w:t>, הכולל הסקה, אחוז דיוק ושמירת ה-</w:t>
-      </w:r>
-      <w:r>
-        <w:t>Confusion Matrix</w:t>
-      </w:r>
-      <w:r>
-        <w:rPr>
-          <w:rFonts w:hint="cs"/>
-          <w:rtl/>
-        </w:rPr>
-        <w:t>.</w:t>
-      </w:r>
-    </w:p>
-    <w:p>
-      <w:pPr>
-        <w:bidi/>
-        <w:rPr>
-          <w:rFonts w:hint="cs"/>
           <w:rtl/>
         </w:rPr>
       </w:pPr>

</xml_diff>